<commit_message>
- added vulns_by_host for use in DOCX-Export - added DOCX-Template example for vulns-by-host
</commit_message>
<xml_diff>
--- a/examples/vulns-by-plugin2.docx
+++ b/examples/vulns-by-plugin2.docx
@@ -832,15 +832,9 @@
             <w:pPr>
               <w:pStyle w:val="TextBody"/>
               <w:bidi w:val="0"/>
-              <w:jc w:val="left"/>
-              <w:rPr>
-                <w:rFonts w:ascii="Liberation Serif" w:hAnsi="Liberation Serif" w:eastAsia="Arial Unicode MS" w:cs="Arial Unicode MS"/>
-                <w:color w:val="auto"/>
-                <w:kern w:val="0"/>
-                <w:sz w:val="24"/>
-                <w:szCs w:val="24"/>
-                <w:lang w:val="de-DE" w:eastAsia="zh-CN" w:bidi="hi-IN"/>
-              </w:rPr>
+              <w:spacing w:lineRule="auto" w:line="240"/>
+              <w:jc w:val="left"/>
+              <w:rPr/>
             </w:pPr>
             <w:r>
               <w:rPr>
@@ -852,92 +846,79 @@
                 <w:lang w:val="de-DE" w:eastAsia="zh-CN" w:bidi="hi-IN"/>
               </w:rPr>
               <w:t>{% for a in p.addresses %}</w:t>
-            </w:r>
-          </w:p>
-          <w:p>
-            <w:pPr>
-              <w:pStyle w:val="TableContents"/>
-              <w:bidi w:val="0"/>
-              <w:jc w:val="left"/>
-              <w:rPr>
-                <w:rFonts w:ascii="Liberation Serif" w:hAnsi="Liberation Serif" w:eastAsia="Arial Unicode MS" w:cs="Arial Unicode MS"/>
-                <w:color w:val="auto"/>
-                <w:kern w:val="0"/>
-                <w:sz w:val="24"/>
-                <w:szCs w:val="24"/>
-                <w:lang w:val="de-DE" w:eastAsia="zh-CN" w:bidi="hi-IN"/>
-              </w:rPr>
-            </w:pPr>
-            <w:r>
-              <w:rPr>
-                <w:rFonts w:eastAsia="Arial Unicode MS" w:cs="Arial Unicode MS"/>
-                <w:color w:val="auto"/>
-                <w:kern w:val="0"/>
-                <w:sz w:val="24"/>
-                <w:szCs w:val="24"/>
-                <w:lang w:val="de-DE" w:eastAsia="zh-CN" w:bidi="hi-IN"/>
-              </w:rPr>
-              <w:t>{{ a.address }}       {{ a.</w:t>
-            </w:r>
-            <w:r>
-              <w:rPr>
-                <w:rFonts w:eastAsia="Noto Serif CJK SC" w:cs="Droid Sans Devanagari"/>
-                <w:color w:val="auto"/>
-                <w:kern w:val="2"/>
-                <w:sz w:val="24"/>
-                <w:szCs w:val="24"/>
-                <w:lang w:val="de-DE" w:eastAsia="zh-CN" w:bidi="hi-IN"/>
-              </w:rPr>
-              <w:t>port</w:t>
-            </w:r>
-            <w:r>
-              <w:rPr>
-                <w:rFonts w:eastAsia="Arial Unicode MS" w:cs="Arial Unicode MS"/>
-                <w:color w:val="auto"/>
-                <w:kern w:val="0"/>
-                <w:sz w:val="24"/>
-                <w:szCs w:val="24"/>
-                <w:lang w:val="de-DE" w:eastAsia="zh-CN" w:bidi="hi-IN"/>
-              </w:rPr>
-              <w:t xml:space="preserve"> }}/{{ a.</w:t>
-            </w:r>
-            <w:r>
-              <w:rPr>
-                <w:rFonts w:eastAsia="Noto Serif CJK SC" w:cs="Droid Sans Devanagari"/>
-                <w:color w:val="auto"/>
-                <w:kern w:val="2"/>
-                <w:sz w:val="24"/>
-                <w:szCs w:val="24"/>
-                <w:lang w:val="de-DE" w:eastAsia="zh-CN" w:bidi="hi-IN"/>
-              </w:rPr>
-              <w:t>protocol</w:t>
-            </w:r>
-            <w:r>
-              <w:rPr>
-                <w:rFonts w:eastAsia="Arial Unicode MS" w:cs="Arial Unicode MS"/>
-                <w:color w:val="auto"/>
-                <w:kern w:val="0"/>
-                <w:sz w:val="24"/>
-                <w:szCs w:val="24"/>
-                <w:lang w:val="de-DE" w:eastAsia="zh-CN" w:bidi="hi-IN"/>
-              </w:rPr>
-              <w:t xml:space="preserve"> }} ( {{ a.service }} )</w:t>
             </w:r>
           </w:p>
           <w:p>
             <w:pPr>
               <w:pStyle w:val="TextBody"/>
               <w:bidi w:val="0"/>
-              <w:spacing w:before="0" w:after="140"/>
-              <w:jc w:val="left"/>
-              <w:rPr>
-                <w:rFonts w:ascii="Liberation Serif" w:hAnsi="Liberation Serif" w:eastAsia="Arial Unicode MS" w:cs="Arial Unicode MS"/>
-                <w:color w:val="auto"/>
-                <w:kern w:val="0"/>
-                <w:sz w:val="24"/>
-                <w:szCs w:val="24"/>
-                <w:lang w:val="de-DE" w:eastAsia="zh-CN" w:bidi="hi-IN"/>
-              </w:rPr>
+              <w:spacing w:lineRule="auto" w:line="240"/>
+              <w:jc w:val="left"/>
+              <w:rPr/>
+            </w:pPr>
+            <w:r>
+              <w:rPr>
+                <w:rFonts w:eastAsia="Arial Unicode MS" w:cs="Arial Unicode MS"/>
+                <w:color w:val="auto"/>
+                <w:kern w:val="0"/>
+                <w:sz w:val="24"/>
+                <w:szCs w:val="24"/>
+                <w:lang w:val="de-DE" w:eastAsia="zh-CN" w:bidi="hi-IN"/>
+              </w:rPr>
+              <w:t>{{ a.address }}       {{ a.</w:t>
+            </w:r>
+            <w:r>
+              <w:rPr>
+                <w:rFonts w:eastAsia="Noto Serif CJK SC" w:cs="Droid Sans Devanagari"/>
+                <w:color w:val="auto"/>
+                <w:kern w:val="2"/>
+                <w:sz w:val="24"/>
+                <w:szCs w:val="24"/>
+                <w:lang w:val="de-DE" w:eastAsia="zh-CN" w:bidi="hi-IN"/>
+              </w:rPr>
+              <w:t>port</w:t>
+            </w:r>
+            <w:r>
+              <w:rPr>
+                <w:rFonts w:eastAsia="Arial Unicode MS" w:cs="Arial Unicode MS"/>
+                <w:color w:val="auto"/>
+                <w:kern w:val="0"/>
+                <w:sz w:val="24"/>
+                <w:szCs w:val="24"/>
+                <w:lang w:val="de-DE" w:eastAsia="zh-CN" w:bidi="hi-IN"/>
+              </w:rPr>
+              <w:t xml:space="preserve"> }}/{{ a.</w:t>
+            </w:r>
+            <w:r>
+              <w:rPr>
+                <w:rFonts w:eastAsia="Noto Serif CJK SC" w:cs="Droid Sans Devanagari"/>
+                <w:color w:val="auto"/>
+                <w:kern w:val="2"/>
+                <w:sz w:val="24"/>
+                <w:szCs w:val="24"/>
+                <w:lang w:val="de-DE" w:eastAsia="zh-CN" w:bidi="hi-IN"/>
+              </w:rPr>
+              <w:t>protocol</w:t>
+            </w:r>
+            <w:r>
+              <w:rPr>
+                <w:rFonts w:eastAsia="Arial Unicode MS" w:cs="Arial Unicode MS"/>
+                <w:color w:val="auto"/>
+                <w:kern w:val="0"/>
+                <w:sz w:val="24"/>
+                <w:szCs w:val="24"/>
+                <w:lang w:val="de-DE" w:eastAsia="zh-CN" w:bidi="hi-IN"/>
+              </w:rPr>
+              <w:t xml:space="preserve"> }} ( {{ a.service }} )</w:t>
+            </w:r>
+          </w:p>
+          <w:p>
+            <w:pPr>
+              <w:pStyle w:val="TextBody"/>
+              <w:bidi w:val="0"/>
+              <w:spacing w:lineRule="auto" w:line="240" w:before="0" w:after="140"/>
+              <w:jc w:val="left"/>
+              <w:rPr/>
             </w:pPr>
             <w:r>
               <w:rPr>

</xml_diff>

<commit_message>
- Documentation for Report Items added - new field for ReportVuln ReportVulnPlugin added that can be used in report templates
</commit_message>
<xml_diff>
--- a/examples/vulns-by-plugin2.docx
+++ b/examples/vulns-by-plugin2.docx
@@ -128,7 +128,8 @@
       </w:tblPr>
       <w:tblGrid>
         <w:gridCol w:w="2443"/>
-        <w:gridCol w:w="7528"/>
+        <w:gridCol w:w="1296"/>
+        <w:gridCol w:w="6233"/>
       </w:tblGrid>
       <w:tr>
         <w:trPr/>
@@ -163,7 +164,8 @@
         </w:tc>
         <w:tc>
           <w:tcPr>
-            <w:tcW w:w="7528" w:type="dxa"/>
+            <w:tcW w:w="7529" w:type="dxa"/>
+            <w:gridSpan w:val="2"/>
             <w:tcBorders>
               <w:top w:val="single" w:sz="2" w:space="0" w:color="000000"/>
               <w:left w:val="single" w:sz="2" w:space="0" w:color="000000"/>
@@ -621,7 +623,8 @@
         </w:tc>
         <w:tc>
           <w:tcPr>
-            <w:tcW w:w="7528" w:type="dxa"/>
+            <w:tcW w:w="7529" w:type="dxa"/>
+            <w:gridSpan w:val="2"/>
             <w:tcBorders>
               <w:left w:val="single" w:sz="2" w:space="0" w:color="000000"/>
               <w:bottom w:val="single" w:sz="2" w:space="0" w:color="000000"/>
@@ -678,7 +681,8 @@
         </w:tc>
         <w:tc>
           <w:tcPr>
-            <w:tcW w:w="7528" w:type="dxa"/>
+            <w:tcW w:w="7529" w:type="dxa"/>
+            <w:gridSpan w:val="2"/>
             <w:tcBorders>
               <w:left w:val="single" w:sz="2" w:space="0" w:color="000000"/>
               <w:bottom w:val="single" w:sz="2" w:space="0" w:color="000000"/>
@@ -708,6 +712,7 @@
         <w:tc>
           <w:tcPr>
             <w:tcW w:w="2443" w:type="dxa"/>
+            <w:vMerge w:val="restart"/>
             <w:tcBorders>
               <w:left w:val="single" w:sz="2" w:space="0" w:color="000000"/>
               <w:bottom w:val="single" w:sz="2" w:space="0" w:color="000000"/>
@@ -729,13 +734,42 @@
                 <w:b/>
                 <w:bCs/>
               </w:rPr>
-              <w:t>Description</w:t>
-            </w:r>
-          </w:p>
-        </w:tc>
-        <w:tc>
-          <w:tcPr>
-            <w:tcW w:w="7528" w:type="dxa"/>
+              <w:t>Exploit</w:t>
+            </w:r>
+            <w:r>
+              <w:rPr/>
+              <w:t xml:space="preserve"> </w:t>
+            </w:r>
+          </w:p>
+        </w:tc>
+        <w:tc>
+          <w:tcPr>
+            <w:tcW w:w="1296" w:type="dxa"/>
+            <w:tcBorders>
+              <w:left w:val="single" w:sz="2" w:space="0" w:color="000000"/>
+              <w:bottom w:val="single" w:sz="2" w:space="0" w:color="000000"/>
+            </w:tcBorders>
+          </w:tcPr>
+          <w:p>
+            <w:pPr>
+              <w:pStyle w:val="TableContents"/>
+              <w:bidi w:val="0"/>
+              <w:jc w:val="left"/>
+              <w:rPr>
+                <w:b/>
+                <w:b/>
+                <w:bCs/>
+              </w:rPr>
+            </w:pPr>
+            <w:r>
+              <w:rPr/>
+              <w:t>Exp. Ease</w:t>
+            </w:r>
+          </w:p>
+        </w:tc>
+        <w:tc>
+          <w:tcPr>
+            <w:tcW w:w="6233" w:type="dxa"/>
             <w:tcBorders>
               <w:left w:val="single" w:sz="2" w:space="0" w:color="000000"/>
               <w:bottom w:val="single" w:sz="2" w:space="0" w:color="000000"/>
@@ -750,12 +784,8 @@
               <w:rPr/>
             </w:pPr>
             <w:r>
-              <w:rPr>
-                <w:bCs w:val="false"/>
-                <w:iCs w:val="false"/>
-                <w:szCs w:val="24"/>
-              </w:rPr>
-              <w:t>{{ p.description }}</w:t>
+              <w:rPr/>
+              <w:t>{{ p.exploitability_ease }}</w:t>
             </w:r>
           </w:p>
         </w:tc>
@@ -765,6 +795,7 @@
         <w:tc>
           <w:tcPr>
             <w:tcW w:w="2443" w:type="dxa"/>
+            <w:vMerge w:val="continue"/>
             <w:tcBorders>
               <w:left w:val="single" w:sz="2" w:space="0" w:color="000000"/>
               <w:bottom w:val="single" w:sz="2" w:space="0" w:color="000000"/>
@@ -786,13 +817,37 @@
                 <w:b/>
                 <w:bCs/>
               </w:rPr>
-              <w:t>Synopsis</w:t>
-            </w:r>
-          </w:p>
-        </w:tc>
-        <w:tc>
-          <w:tcPr>
-            <w:tcW w:w="7528" w:type="dxa"/>
+            </w:r>
+          </w:p>
+        </w:tc>
+        <w:tc>
+          <w:tcPr>
+            <w:tcW w:w="1296" w:type="dxa"/>
+            <w:tcBorders>
+              <w:left w:val="single" w:sz="2" w:space="0" w:color="000000"/>
+              <w:bottom w:val="single" w:sz="2" w:space="0" w:color="000000"/>
+            </w:tcBorders>
+          </w:tcPr>
+          <w:p>
+            <w:pPr>
+              <w:pStyle w:val="TableContents"/>
+              <w:bidi w:val="0"/>
+              <w:jc w:val="left"/>
+              <w:rPr>
+                <w:b/>
+                <w:b/>
+                <w:bCs/>
+              </w:rPr>
+            </w:pPr>
+            <w:r>
+              <w:rPr/>
+              <w:t>Available</w:t>
+            </w:r>
+          </w:p>
+        </w:tc>
+        <w:tc>
+          <w:tcPr>
+            <w:tcW w:w="6233" w:type="dxa"/>
             <w:tcBorders>
               <w:left w:val="single" w:sz="2" w:space="0" w:color="000000"/>
               <w:bottom w:val="single" w:sz="2" w:space="0" w:color="000000"/>
@@ -808,7 +863,7 @@
             </w:pPr>
             <w:r>
               <w:rPr/>
-              <w:t>{{ p.synopsis }}</w:t>
+              <w:t>{{ p.exploit_available }}</w:t>
             </w:r>
           </w:p>
         </w:tc>
@@ -818,6 +873,7 @@
         <w:tc>
           <w:tcPr>
             <w:tcW w:w="2443" w:type="dxa"/>
+            <w:vMerge w:val="continue"/>
             <w:tcBorders>
               <w:left w:val="single" w:sz="2" w:space="0" w:color="000000"/>
               <w:bottom w:val="single" w:sz="2" w:space="0" w:color="000000"/>
@@ -829,23 +885,53 @@
               <w:bidi w:val="0"/>
               <w:jc w:val="left"/>
               <w:rPr>
-                <w:b/>
-                <w:b/>
-                <w:bCs/>
-              </w:rPr>
-            </w:pPr>
-            <w:r>
-              <w:rPr>
-                <w:b/>
-                <w:bCs/>
-              </w:rPr>
-              <w:t>Solution</w:t>
-            </w:r>
-          </w:p>
-        </w:tc>
-        <w:tc>
-          <w:tcPr>
-            <w:tcW w:w="7528" w:type="dxa"/>
+                <w:rFonts w:ascii="Liberation Serif" w:hAnsi="Liberation Serif" w:eastAsia="Noto Serif CJK SC" w:cs="Droid Sans Devanagari"/>
+                <w:b/>
+                <w:b/>
+                <w:bCs/>
+                <w:color w:val="auto"/>
+                <w:kern w:val="2"/>
+                <w:sz w:val="24"/>
+                <w:szCs w:val="24"/>
+                <w:lang w:val="de-DE" w:eastAsia="zh-CN" w:bidi="hi-IN"/>
+              </w:rPr>
+            </w:pPr>
+            <w:r>
+              <w:rPr/>
+            </w:r>
+          </w:p>
+        </w:tc>
+        <w:tc>
+          <w:tcPr>
+            <w:tcW w:w="1296" w:type="dxa"/>
+            <w:tcBorders>
+              <w:left w:val="single" w:sz="2" w:space="0" w:color="000000"/>
+              <w:bottom w:val="single" w:sz="2" w:space="0" w:color="000000"/>
+            </w:tcBorders>
+          </w:tcPr>
+          <w:p>
+            <w:pPr>
+              <w:pStyle w:val="TableContents"/>
+              <w:bidi w:val="0"/>
+              <w:jc w:val="left"/>
+              <w:rPr>
+                <w:rFonts w:ascii="Liberation Serif" w:hAnsi="Liberation Serif" w:eastAsia="Noto Serif CJK SC" w:cs="Droid Sans Devanagari"/>
+                <w:color w:val="auto"/>
+                <w:kern w:val="2"/>
+                <w:sz w:val="24"/>
+                <w:szCs w:val="24"/>
+                <w:lang w:val="de-DE" w:eastAsia="zh-CN" w:bidi="hi-IN"/>
+              </w:rPr>
+            </w:pPr>
+            <w:r>
+              <w:rPr/>
+              <w:t>Metasploit</w:t>
+            </w:r>
+          </w:p>
+        </w:tc>
+        <w:tc>
+          <w:tcPr>
+            <w:tcW w:w="6233" w:type="dxa"/>
             <w:tcBorders>
               <w:left w:val="single" w:sz="2" w:space="0" w:color="000000"/>
               <w:bottom w:val="single" w:sz="2" w:space="0" w:color="000000"/>
@@ -860,12 +946,8 @@
               <w:rPr/>
             </w:pPr>
             <w:r>
-              <w:rPr>
-                <w:bCs w:val="false"/>
-                <w:iCs w:val="false"/>
-                <w:szCs w:val="24"/>
-              </w:rPr>
-              <w:t>{{ p.solution }}</w:t>
+              <w:rPr/>
+              <w:t>{{ p.metasploit_name }}</w:t>
             </w:r>
           </w:p>
         </w:tc>
@@ -875,40 +957,69 @@
         <w:tc>
           <w:tcPr>
             <w:tcW w:w="2443" w:type="dxa"/>
-            <w:tcBorders>
-              <w:left w:val="single" w:sz="2" w:space="0" w:color="000000"/>
-              <w:bottom w:val="single" w:sz="2" w:space="0" w:color="000000"/>
-            </w:tcBorders>
-          </w:tcPr>
-          <w:p>
-            <w:pPr>
-              <w:pStyle w:val="Normal"/>
-              <w:bidi w:val="0"/>
-              <w:jc w:val="left"/>
-              <w:rPr>
-                <w:b/>
-                <w:b/>
-                <w:bCs/>
-              </w:rPr>
-            </w:pPr>
-            <w:r>
-              <w:rPr>
-                <w:rFonts w:eastAsia="Arial Unicode MS" w:cs="Arial Unicode MS"/>
-                <w:b/>
-                <w:bCs/>
-                <w:color w:val="auto"/>
-                <w:kern w:val="0"/>
-                <w:sz w:val="24"/>
-                <w:szCs w:val="24"/>
-                <w:lang w:val="de-DE" w:eastAsia="zh-CN" w:bidi="hi-IN"/>
-              </w:rPr>
-              <w:t>Affected Systems:</w:t>
-            </w:r>
-          </w:p>
-        </w:tc>
-        <w:tc>
-          <w:tcPr>
-            <w:tcW w:w="7528" w:type="dxa"/>
+            <w:vMerge w:val="continue"/>
+            <w:tcBorders>
+              <w:left w:val="single" w:sz="2" w:space="0" w:color="000000"/>
+              <w:bottom w:val="single" w:sz="2" w:space="0" w:color="000000"/>
+            </w:tcBorders>
+          </w:tcPr>
+          <w:p>
+            <w:pPr>
+              <w:pStyle w:val="TableContents"/>
+              <w:bidi w:val="0"/>
+              <w:jc w:val="left"/>
+              <w:rPr>
+                <w:rFonts w:ascii="Liberation Serif" w:hAnsi="Liberation Serif" w:eastAsia="Noto Serif CJK SC" w:cs="Droid Sans Devanagari"/>
+                <w:color w:val="auto"/>
+                <w:kern w:val="2"/>
+                <w:sz w:val="24"/>
+                <w:szCs w:val="24"/>
+                <w:lang w:val="de-DE" w:eastAsia="zh-CN" w:bidi="hi-IN"/>
+              </w:rPr>
+            </w:pPr>
+            <w:r>
+              <w:rPr>
+                <w:rFonts w:eastAsia="Noto Serif CJK SC" w:cs="Droid Sans Devanagari"/>
+                <w:color w:val="auto"/>
+                <w:kern w:val="2"/>
+                <w:sz w:val="24"/>
+                <w:szCs w:val="24"/>
+                <w:lang w:val="de-DE" w:eastAsia="zh-CN" w:bidi="hi-IN"/>
+              </w:rPr>
+            </w:r>
+          </w:p>
+        </w:tc>
+        <w:tc>
+          <w:tcPr>
+            <w:tcW w:w="1296" w:type="dxa"/>
+            <w:tcBorders>
+              <w:left w:val="single" w:sz="2" w:space="0" w:color="000000"/>
+              <w:bottom w:val="single" w:sz="2" w:space="0" w:color="000000"/>
+            </w:tcBorders>
+          </w:tcPr>
+          <w:p>
+            <w:pPr>
+              <w:pStyle w:val="TableContents"/>
+              <w:bidi w:val="0"/>
+              <w:jc w:val="left"/>
+              <w:rPr>
+                <w:rFonts w:ascii="Liberation Serif" w:hAnsi="Liberation Serif" w:eastAsia="Noto Serif CJK SC" w:cs="Droid Sans Devanagari"/>
+                <w:color w:val="auto"/>
+                <w:kern w:val="2"/>
+                <w:sz w:val="24"/>
+                <w:szCs w:val="24"/>
+                <w:lang w:val="de-DE" w:eastAsia="zh-CN" w:bidi="hi-IN"/>
+              </w:rPr>
+            </w:pPr>
+            <w:r>
+              <w:rPr/>
+              <w:t>CANVAS</w:t>
+            </w:r>
+          </w:p>
+        </w:tc>
+        <w:tc>
+          <w:tcPr>
+            <w:tcW w:w="6233" w:type="dxa"/>
             <w:tcBorders>
               <w:left w:val="single" w:sz="2" w:space="0" w:color="000000"/>
               <w:bottom w:val="single" w:sz="2" w:space="0" w:color="000000"/>
@@ -917,28 +1028,14 @@
           </w:tcPr>
           <w:p>
             <w:pPr>
-              <w:pStyle w:val="TextBody"/>
-              <w:bidi w:val="0"/>
-              <w:spacing w:lineRule="auto" w:line="240" w:before="0" w:after="140"/>
-              <w:jc w:val="left"/>
-              <w:rPr>
-                <w:rFonts w:eastAsia="Arial Unicode MS" w:cs="Arial Unicode MS"/>
-                <w:color w:val="auto"/>
-                <w:kern w:val="0"/>
-                <w:sz w:val="24"/>
-                <w:szCs w:val="24"/>
-                <w:lang w:val="de-DE" w:eastAsia="zh-CN" w:bidi="hi-IN"/>
-              </w:rPr>
-            </w:pPr>
-            <w:r>
-              <w:rPr>
-                <w:rFonts w:eastAsia="Arial Unicode MS" w:cs="Arial Unicode MS"/>
-                <w:color w:val="auto"/>
-                <w:kern w:val="0"/>
-                <w:sz w:val="24"/>
-                <w:szCs w:val="24"/>
-                <w:lang w:val="de-DE" w:eastAsia="zh-CN" w:bidi="hi-IN"/>
-              </w:rPr>
+              <w:pStyle w:val="Normal"/>
+              <w:bidi w:val="0"/>
+              <w:jc w:val="left"/>
+              <w:rPr/>
+            </w:pPr>
+            <w:r>
+              <w:rPr/>
+              <w:t>{{ p.canvas_name }}</w:t>
             </w:r>
           </w:p>
         </w:tc>
@@ -947,7 +1044,35 @@
         <w:trPr/>
         <w:tc>
           <w:tcPr>
-            <w:tcW w:w="9971" w:type="dxa"/>
+            <w:tcW w:w="2443" w:type="dxa"/>
+            <w:tcBorders>
+              <w:left w:val="single" w:sz="2" w:space="0" w:color="000000"/>
+              <w:bottom w:val="single" w:sz="2" w:space="0" w:color="000000"/>
+            </w:tcBorders>
+          </w:tcPr>
+          <w:p>
+            <w:pPr>
+              <w:pStyle w:val="TableContents"/>
+              <w:bidi w:val="0"/>
+              <w:jc w:val="left"/>
+              <w:rPr>
+                <w:b/>
+                <w:b/>
+                <w:bCs/>
+              </w:rPr>
+            </w:pPr>
+            <w:r>
+              <w:rPr>
+                <w:b/>
+                <w:bCs/>
+              </w:rPr>
+              <w:t>Description</w:t>
+            </w:r>
+          </w:p>
+        </w:tc>
+        <w:tc>
+          <w:tcPr>
+            <w:tcW w:w="7529" w:type="dxa"/>
             <w:gridSpan w:val="2"/>
             <w:tcBorders>
               <w:left w:val="single" w:sz="2" w:space="0" w:color="000000"/>
@@ -958,59 +1083,17 @@
           <w:p>
             <w:pPr>
               <w:pStyle w:val="Normal"/>
-              <w:spacing w:lineRule="auto" w:line="240" w:before="0" w:after="0"/>
-              <w:jc w:val="left"/>
-              <w:rPr/>
-            </w:pPr>
-            <w:r>
-              <w:rPr>
-                <w:b/>
-                <w:bCs/>
-                <w:lang w:val="en-US"/>
-              </w:rPr>
-              <w:t xml:space="preserve">{%tr for </w:t>
-            </w:r>
-            <w:r>
-              <w:rPr>
-                <w:rFonts w:eastAsia="Arial Unicode MS" w:cs="Arial Unicode MS"/>
-                <w:b/>
-                <w:bCs/>
-                <w:color w:val="auto"/>
-                <w:kern w:val="0"/>
-                <w:sz w:val="24"/>
-                <w:szCs w:val="24"/>
-                <w:lang w:val="en-US" w:eastAsia="zh-CN" w:bidi="hi-IN"/>
-              </w:rPr>
-              <w:t>a</w:t>
-            </w:r>
-            <w:r>
-              <w:rPr>
-                <w:b/>
-                <w:bCs/>
-                <w:lang w:val="en-US"/>
-              </w:rPr>
-              <w:t xml:space="preserve"> in </w:t>
-            </w:r>
-            <w:r>
-              <w:rPr>
-                <w:rFonts w:eastAsia="Arial Unicode MS" w:cs="Arial Unicode MS"/>
-                <w:b/>
-                <w:bCs/>
-                <w:color w:val="auto"/>
-                <w:kern w:val="0"/>
-                <w:sz w:val="24"/>
-                <w:szCs w:val="24"/>
-                <w:lang w:val="de-DE" w:eastAsia="zh-CN" w:bidi="hi-IN"/>
-              </w:rPr>
-              <w:t>p.addresses</w:t>
-            </w:r>
-            <w:r>
-              <w:rPr>
-                <w:b/>
-                <w:bCs/>
-                <w:lang w:val="en-US"/>
-              </w:rPr>
-              <w:t xml:space="preserve"> %}</w:t>
+              <w:bidi w:val="0"/>
+              <w:jc w:val="left"/>
+              <w:rPr/>
+            </w:pPr>
+            <w:r>
+              <w:rPr>
+                <w:bCs w:val="false"/>
+                <w:iCs w:val="false"/>
+                <w:szCs w:val="24"/>
+              </w:rPr>
+              <w:t>{{ p.description }}</w:t>
             </w:r>
           </w:p>
         </w:tc>
@@ -1028,17 +1111,27 @@
           <w:p>
             <w:pPr>
               <w:pStyle w:val="TableContents"/>
-              <w:rPr/>
-            </w:pPr>
-            <w:r>
-              <w:rPr/>
-              <w:t>{{ a.address }}</w:t>
-            </w:r>
-          </w:p>
-        </w:tc>
-        <w:tc>
-          <w:tcPr>
-            <w:tcW w:w="7528" w:type="dxa"/>
+              <w:bidi w:val="0"/>
+              <w:jc w:val="left"/>
+              <w:rPr>
+                <w:b/>
+                <w:b/>
+                <w:bCs/>
+              </w:rPr>
+            </w:pPr>
+            <w:r>
+              <w:rPr>
+                <w:b/>
+                <w:bCs/>
+              </w:rPr>
+              <w:t>Synopsis</w:t>
+            </w:r>
+          </w:p>
+        </w:tc>
+        <w:tc>
+          <w:tcPr>
+            <w:tcW w:w="7529" w:type="dxa"/>
+            <w:gridSpan w:val="2"/>
             <w:tcBorders>
               <w:left w:val="single" w:sz="2" w:space="0" w:color="000000"/>
               <w:bottom w:val="single" w:sz="2" w:space="0" w:color="000000"/>
@@ -1047,42 +1140,14 @@
           </w:tcPr>
           <w:p>
             <w:pPr>
-              <w:pStyle w:val="TableContents"/>
-              <w:rPr/>
-            </w:pPr>
-            <w:r>
-              <w:rPr/>
-              <w:t>{{ a.</w:t>
-            </w:r>
-            <w:r>
-              <w:rPr>
-                <w:rFonts w:eastAsia="Noto Serif CJK SC" w:cs="Droid Sans Devanagari"/>
-                <w:color w:val="auto"/>
-                <w:kern w:val="2"/>
-                <w:sz w:val="24"/>
-                <w:szCs w:val="24"/>
-                <w:lang w:val="de-DE" w:eastAsia="zh-CN" w:bidi="hi-IN"/>
-              </w:rPr>
-              <w:t>port</w:t>
-            </w:r>
-            <w:r>
-              <w:rPr/>
-              <w:t xml:space="preserve"> }}/{{ a.</w:t>
-            </w:r>
-            <w:r>
-              <w:rPr>
-                <w:rFonts w:eastAsia="Noto Serif CJK SC" w:cs="Droid Sans Devanagari"/>
-                <w:color w:val="auto"/>
-                <w:kern w:val="2"/>
-                <w:sz w:val="24"/>
-                <w:szCs w:val="24"/>
-                <w:lang w:val="de-DE" w:eastAsia="zh-CN" w:bidi="hi-IN"/>
-              </w:rPr>
-              <w:t>protocol</w:t>
-            </w:r>
-            <w:r>
-              <w:rPr/>
-              <w:t xml:space="preserve"> }} ( {{ a.service }} )</w:t>
+              <w:pStyle w:val="Normal"/>
+              <w:bidi w:val="0"/>
+              <w:jc w:val="left"/>
+              <w:rPr/>
+            </w:pPr>
+            <w:r>
+              <w:rPr/>
+              <w:t>{{ p.synopsis }}</w:t>
             </w:r>
           </w:p>
         </w:tc>
@@ -1091,8 +1156,285 @@
         <w:trPr/>
         <w:tc>
           <w:tcPr>
-            <w:tcW w:w="9971" w:type="dxa"/>
+            <w:tcW w:w="2443" w:type="dxa"/>
+            <w:tcBorders>
+              <w:left w:val="single" w:sz="2" w:space="0" w:color="000000"/>
+              <w:bottom w:val="single" w:sz="2" w:space="0" w:color="000000"/>
+            </w:tcBorders>
+          </w:tcPr>
+          <w:p>
+            <w:pPr>
+              <w:pStyle w:val="TableContents"/>
+              <w:bidi w:val="0"/>
+              <w:jc w:val="left"/>
+              <w:rPr>
+                <w:b/>
+                <w:b/>
+                <w:bCs/>
+              </w:rPr>
+            </w:pPr>
+            <w:r>
+              <w:rPr>
+                <w:b/>
+                <w:bCs/>
+              </w:rPr>
+              <w:t>Solution</w:t>
+            </w:r>
+          </w:p>
+        </w:tc>
+        <w:tc>
+          <w:tcPr>
+            <w:tcW w:w="7529" w:type="dxa"/>
             <w:gridSpan w:val="2"/>
+            <w:tcBorders>
+              <w:left w:val="single" w:sz="2" w:space="0" w:color="000000"/>
+              <w:bottom w:val="single" w:sz="2" w:space="0" w:color="000000"/>
+              <w:right w:val="single" w:sz="2" w:space="0" w:color="000000"/>
+            </w:tcBorders>
+          </w:tcPr>
+          <w:p>
+            <w:pPr>
+              <w:pStyle w:val="Normal"/>
+              <w:bidi w:val="0"/>
+              <w:jc w:val="left"/>
+              <w:rPr/>
+            </w:pPr>
+            <w:r>
+              <w:rPr>
+                <w:bCs w:val="false"/>
+                <w:iCs w:val="false"/>
+                <w:szCs w:val="24"/>
+              </w:rPr>
+              <w:t>{{ p.solution }}</w:t>
+            </w:r>
+          </w:p>
+        </w:tc>
+      </w:tr>
+      <w:tr>
+        <w:trPr/>
+        <w:tc>
+          <w:tcPr>
+            <w:tcW w:w="2443" w:type="dxa"/>
+            <w:tcBorders>
+              <w:left w:val="single" w:sz="2" w:space="0" w:color="000000"/>
+              <w:bottom w:val="single" w:sz="2" w:space="0" w:color="000000"/>
+            </w:tcBorders>
+          </w:tcPr>
+          <w:p>
+            <w:pPr>
+              <w:pStyle w:val="Normal"/>
+              <w:bidi w:val="0"/>
+              <w:jc w:val="left"/>
+              <w:rPr>
+                <w:b/>
+                <w:b/>
+                <w:bCs/>
+              </w:rPr>
+            </w:pPr>
+            <w:r>
+              <w:rPr>
+                <w:rFonts w:eastAsia="Arial Unicode MS" w:cs="Arial Unicode MS"/>
+                <w:b/>
+                <w:bCs/>
+                <w:color w:val="auto"/>
+                <w:kern w:val="0"/>
+                <w:sz w:val="24"/>
+                <w:szCs w:val="24"/>
+                <w:lang w:val="de-DE" w:eastAsia="zh-CN" w:bidi="hi-IN"/>
+              </w:rPr>
+              <w:t>Affected Systems:</w:t>
+            </w:r>
+          </w:p>
+        </w:tc>
+        <w:tc>
+          <w:tcPr>
+            <w:tcW w:w="7529" w:type="dxa"/>
+            <w:gridSpan w:val="2"/>
+            <w:tcBorders>
+              <w:left w:val="single" w:sz="2" w:space="0" w:color="000000"/>
+              <w:bottom w:val="single" w:sz="2" w:space="0" w:color="000000"/>
+              <w:right w:val="single" w:sz="2" w:space="0" w:color="000000"/>
+            </w:tcBorders>
+          </w:tcPr>
+          <w:p>
+            <w:pPr>
+              <w:pStyle w:val="TextBody"/>
+              <w:bidi w:val="0"/>
+              <w:spacing w:lineRule="auto" w:line="240" w:before="0" w:after="140"/>
+              <w:jc w:val="left"/>
+              <w:rPr>
+                <w:rFonts w:eastAsia="Arial Unicode MS" w:cs="Arial Unicode MS"/>
+                <w:color w:val="auto"/>
+                <w:kern w:val="0"/>
+                <w:sz w:val="24"/>
+                <w:szCs w:val="24"/>
+                <w:lang w:val="de-DE" w:eastAsia="zh-CN" w:bidi="hi-IN"/>
+              </w:rPr>
+            </w:pPr>
+            <w:r>
+              <w:rPr>
+                <w:rFonts w:eastAsia="Arial Unicode MS" w:cs="Arial Unicode MS"/>
+                <w:color w:val="auto"/>
+                <w:kern w:val="0"/>
+                <w:sz w:val="24"/>
+                <w:szCs w:val="24"/>
+                <w:lang w:val="de-DE" w:eastAsia="zh-CN" w:bidi="hi-IN"/>
+              </w:rPr>
+            </w:r>
+          </w:p>
+        </w:tc>
+      </w:tr>
+      <w:tr>
+        <w:trPr/>
+        <w:tc>
+          <w:tcPr>
+            <w:tcW w:w="9972" w:type="dxa"/>
+            <w:gridSpan w:val="3"/>
+            <w:tcBorders>
+              <w:left w:val="single" w:sz="2" w:space="0" w:color="000000"/>
+              <w:bottom w:val="single" w:sz="2" w:space="0" w:color="000000"/>
+              <w:right w:val="single" w:sz="2" w:space="0" w:color="000000"/>
+            </w:tcBorders>
+          </w:tcPr>
+          <w:p>
+            <w:pPr>
+              <w:pStyle w:val="Normal"/>
+              <w:spacing w:lineRule="auto" w:line="240" w:before="0" w:after="0"/>
+              <w:jc w:val="left"/>
+              <w:rPr/>
+            </w:pPr>
+            <w:r>
+              <w:rPr>
+                <w:b/>
+                <w:bCs/>
+                <w:lang w:val="en-US"/>
+              </w:rPr>
+              <w:t xml:space="preserve">{%tr for </w:t>
+            </w:r>
+            <w:r>
+              <w:rPr>
+                <w:rFonts w:eastAsia="Arial Unicode MS" w:cs="Arial Unicode MS"/>
+                <w:b/>
+                <w:bCs/>
+                <w:color w:val="auto"/>
+                <w:kern w:val="0"/>
+                <w:sz w:val="24"/>
+                <w:szCs w:val="24"/>
+                <w:lang w:val="en-US" w:eastAsia="zh-CN" w:bidi="hi-IN"/>
+              </w:rPr>
+              <w:t>a</w:t>
+            </w:r>
+            <w:r>
+              <w:rPr>
+                <w:b/>
+                <w:bCs/>
+                <w:lang w:val="en-US"/>
+              </w:rPr>
+              <w:t xml:space="preserve"> in </w:t>
+            </w:r>
+            <w:r>
+              <w:rPr>
+                <w:rFonts w:eastAsia="Arial Unicode MS" w:cs="Arial Unicode MS"/>
+                <w:b/>
+                <w:bCs/>
+                <w:color w:val="auto"/>
+                <w:kern w:val="0"/>
+                <w:sz w:val="24"/>
+                <w:szCs w:val="24"/>
+                <w:lang w:val="de-DE" w:eastAsia="zh-CN" w:bidi="hi-IN"/>
+              </w:rPr>
+              <w:t>p.addresses</w:t>
+            </w:r>
+            <w:r>
+              <w:rPr>
+                <w:b/>
+                <w:bCs/>
+                <w:lang w:val="en-US"/>
+              </w:rPr>
+              <w:t xml:space="preserve"> %}</w:t>
+            </w:r>
+          </w:p>
+        </w:tc>
+      </w:tr>
+      <w:tr>
+        <w:trPr/>
+        <w:tc>
+          <w:tcPr>
+            <w:tcW w:w="2443" w:type="dxa"/>
+            <w:tcBorders>
+              <w:left w:val="single" w:sz="2" w:space="0" w:color="000000"/>
+              <w:bottom w:val="single" w:sz="2" w:space="0" w:color="000000"/>
+            </w:tcBorders>
+          </w:tcPr>
+          <w:p>
+            <w:pPr>
+              <w:pStyle w:val="TableContents"/>
+              <w:rPr/>
+            </w:pPr>
+            <w:r>
+              <w:rPr/>
+              <w:t>{{ a.address }}</w:t>
+            </w:r>
+          </w:p>
+        </w:tc>
+        <w:tc>
+          <w:tcPr>
+            <w:tcW w:w="7529" w:type="dxa"/>
+            <w:gridSpan w:val="2"/>
+            <w:tcBorders>
+              <w:left w:val="single" w:sz="2" w:space="0" w:color="000000"/>
+              <w:bottom w:val="single" w:sz="2" w:space="0" w:color="000000"/>
+              <w:right w:val="single" w:sz="2" w:space="0" w:color="000000"/>
+            </w:tcBorders>
+          </w:tcPr>
+          <w:p>
+            <w:pPr>
+              <w:pStyle w:val="TableContents"/>
+              <w:rPr/>
+            </w:pPr>
+            <w:r>
+              <w:rPr/>
+              <w:t>{{ a.</w:t>
+            </w:r>
+            <w:r>
+              <w:rPr>
+                <w:rFonts w:eastAsia="Noto Serif CJK SC" w:cs="Droid Sans Devanagari"/>
+                <w:color w:val="auto"/>
+                <w:kern w:val="2"/>
+                <w:sz w:val="24"/>
+                <w:szCs w:val="24"/>
+                <w:lang w:val="de-DE" w:eastAsia="zh-CN" w:bidi="hi-IN"/>
+              </w:rPr>
+              <w:t>port</w:t>
+            </w:r>
+            <w:r>
+              <w:rPr/>
+              <w:t xml:space="preserve"> }}/{{ a.</w:t>
+            </w:r>
+            <w:r>
+              <w:rPr>
+                <w:rFonts w:eastAsia="Noto Serif CJK SC" w:cs="Droid Sans Devanagari"/>
+                <w:color w:val="auto"/>
+                <w:kern w:val="2"/>
+                <w:sz w:val="24"/>
+                <w:szCs w:val="24"/>
+                <w:lang w:val="de-DE" w:eastAsia="zh-CN" w:bidi="hi-IN"/>
+              </w:rPr>
+              <w:t>protocol</w:t>
+            </w:r>
+            <w:r>
+              <w:rPr/>
+              <w:t xml:space="preserve"> }} ( {{ a.service }} )</w:t>
+            </w:r>
+          </w:p>
+        </w:tc>
+      </w:tr>
+      <w:tr>
+        <w:trPr/>
+        <w:tc>
+          <w:tcPr>
+            <w:tcW w:w="9972" w:type="dxa"/>
+            <w:gridSpan w:val="3"/>
             <w:tcBorders>
               <w:left w:val="single" w:sz="2" w:space="0" w:color="000000"/>
               <w:bottom w:val="single" w:sz="2" w:space="0" w:color="000000"/>

</xml_diff>